<commit_message>
14/06 - minor fix and tests from whatsapp
</commit_message>
<xml_diff>
--- a/HW3-DRY-SOLUTION.docx
+++ b/HW3-DRY-SOLUTION.docx
@@ -92,13 +92,8 @@
         </w:rPr>
         <w:t xml:space="preserve"> המגיעים לקריאה </w:t>
       </w:r>
-      <w:proofErr w:type="spellStart"/>
-      <w:r>
-        <w:t>global_lock</w:t>
-      </w:r>
-      <w:proofErr w:type="spellEnd"/>
-      <w:r>
-        <w:t>()</w:t>
+      <w:r>
+        <w:t>global_lock()</w:t>
       </w:r>
       <w:r>
         <w:rPr>
@@ -151,23 +146,7 @@
           <w:rFonts w:hint="cs"/>
           <w:rtl/>
         </w:rPr>
-        <w:t xml:space="preserve">דני צודק. במערכת שבה מעבד ליבה יחידה רק תהליך אחד יוכל לרוץ </w:t>
-      </w:r>
-      <w:proofErr w:type="spellStart"/>
-      <w:r>
-        <w:rPr>
-          <w:rFonts w:hint="cs"/>
-          <w:rtl/>
-        </w:rPr>
-        <w:t>בקרנל</w:t>
-      </w:r>
-      <w:proofErr w:type="spellEnd"/>
-      <w:r>
-        <w:rPr>
-          <w:rFonts w:hint="cs"/>
-          <w:rtl/>
-        </w:rPr>
-        <w:t xml:space="preserve"> בנקודת זמן מסוימת ולכן לא ייתכן מצב שבו שני חוטים יריצו את פעולות הגרעין היכולות לפתוח ולסגור את המנעול במקביל ולכן לא ייגרם מצב של </w:t>
+        <w:t xml:space="preserve">דני צודק. במערכת שבה מעבד ליבה יחידה רק תהליך אחד יוכל לרוץ בקרנל בנקודת זמן מסוימת ולכן לא ייתכן מצב שבו שני חוטים יריצו את פעולות הגרעין היכולות לפתוח ולסגור את המנעול במקביל ולכן לא ייגרם מצב של </w:t>
       </w:r>
       <w:r>
         <w:t>race condition</w:t>
@@ -221,13 +200,8 @@
         </w:rPr>
         <w:t xml:space="preserve"> מתחיל ראשון ומגיע לקריאה </w:t>
       </w:r>
-      <w:proofErr w:type="spellStart"/>
-      <w:r>
-        <w:t>global_lock</w:t>
-      </w:r>
-      <w:proofErr w:type="spellEnd"/>
-      <w:r>
-        <w:t>()</w:t>
+      <w:r>
+        <w:t>global_lock()</w:t>
       </w:r>
       <w:r>
         <w:rPr>
@@ -236,13 +210,8 @@
         </w:rPr>
         <w:t xml:space="preserve"> ומשם לקריאת המערכת בגרעין </w:t>
       </w:r>
-      <w:proofErr w:type="spellStart"/>
-      <w:r>
-        <w:t>sys_global_lock</w:t>
-      </w:r>
-      <w:proofErr w:type="spellEnd"/>
-      <w:r>
-        <w:t>()</w:t>
+      <w:r>
+        <w:t>sys_global_lock()</w:t>
       </w:r>
       <w:r>
         <w:rPr>
@@ -284,13 +253,8 @@
         </w:rPr>
         <w:t xml:space="preserve"> מספיק להגיע לקריאה לפונקציה </w:t>
       </w:r>
-      <w:proofErr w:type="spellStart"/>
-      <w:r>
-        <w:t>global_unlock</w:t>
-      </w:r>
-      <w:proofErr w:type="spellEnd"/>
-      <w:r>
-        <w:t>()</w:t>
+      <w:r>
+        <w:t>global_unlock()</w:t>
       </w:r>
       <w:r>
         <w:rPr>
@@ -310,17 +274,64 @@
           <w:rFonts w:hint="cs"/>
           <w:rtl/>
         </w:rPr>
-        <w:t xml:space="preserve"> מתחיל את פעולתו ומגיע </w:t>
-      </w:r>
-      <w:proofErr w:type="spellStart"/>
-      <w:r>
-        <w:rPr>
-          <w:rFonts w:hint="cs"/>
-          <w:rtl/>
-        </w:rPr>
-        <w:t>לקראיה</w:t>
-      </w:r>
-      <w:proofErr w:type="spellEnd"/>
+        <w:t xml:space="preserve"> מתחיל את פעולתו ומגיע לקראיה </w:t>
+      </w:r>
+      <w:r>
+        <w:t>global_lock()</w:t>
+      </w:r>
+      <w:r>
+        <w:rPr>
+          <w:rFonts w:hint="cs"/>
+          <w:rtl/>
+        </w:rPr>
+        <w:t xml:space="preserve"> ומשם לקריאת המערכת בגרעין </w:t>
+      </w:r>
+      <w:r>
+        <w:t>sys_global_lock()</w:t>
+      </w:r>
+      <w:r>
+        <w:rPr>
+          <w:rFonts w:hint="cs"/>
+          <w:rtl/>
+        </w:rPr>
+        <w:t xml:space="preserve"> שם הוא מגלה כי ה-</w:t>
+      </w:r>
+      <w:r>
+        <w:t>spinlock</w:t>
+      </w:r>
+      <w:r>
+        <w:rPr>
+          <w:rFonts w:hint="cs"/>
+          <w:rtl/>
+        </w:rPr>
+        <w:t xml:space="preserve"> נעול ומחכה ב-</w:t>
+      </w:r>
+      <w:r>
+        <w:t>busywait</w:t>
+      </w:r>
+      <w:r>
+        <w:rPr>
+          <w:rFonts w:hint="cs"/>
+          <w:rtl/>
+        </w:rPr>
+        <w:t xml:space="preserve"> לפתיחת המנעול אך חוט </w:t>
+      </w:r>
+      <w:r>
+        <w:rPr>
+          <w:rFonts w:hint="cs"/>
+        </w:rPr>
+        <w:t>A</w:t>
+      </w:r>
+      <w:r>
+        <w:rPr>
+          <w:rFonts w:hint="cs"/>
+          <w:rtl/>
+        </w:rPr>
+        <w:t xml:space="preserve"> אינו יכול להיכנס ולבצע את קריאת הגרעין </w:t>
+      </w:r>
+      <w:r>
+        <w:t>sys_global_unlock()</w:t>
+      </w:r>
       <w:r>
         <w:rPr>
           <w:rFonts w:hint="cs"/>
@@ -328,35 +339,12 @@
         </w:rPr>
         <w:t xml:space="preserve"> </w:t>
       </w:r>
-      <w:proofErr w:type="spellStart"/>
-      <w:r>
-        <w:t>global_lock</w:t>
-      </w:r>
-      <w:proofErr w:type="spellEnd"/>
-      <w:r>
-        <w:t>()</w:t>
-      </w:r>
-      <w:r>
-        <w:rPr>
-          <w:rFonts w:hint="cs"/>
-          <w:rtl/>
-        </w:rPr>
-        <w:t xml:space="preserve"> ומשם לקריאת המערכת בגרעין </w:t>
-      </w:r>
-      <w:proofErr w:type="spellStart"/>
-      <w:r>
-        <w:t>sys_global_lock</w:t>
-      </w:r>
-      <w:proofErr w:type="spellEnd"/>
-      <w:r>
-        <w:t>()</w:t>
-      </w:r>
-      <w:r>
-        <w:rPr>
-          <w:rFonts w:hint="cs"/>
-          <w:rtl/>
-        </w:rPr>
-        <w:t xml:space="preserve"> שם הוא מגלה כי ה-</w:t>
+      <w:r>
+        <w:rPr>
+          <w:rFonts w:hint="cs"/>
+          <w:rtl/>
+        </w:rPr>
+        <w:t>ולשחרר את ה-</w:t>
       </w:r>
       <w:r>
         <w:t>spinlock</w:t>
@@ -366,90 +354,31 @@
           <w:rFonts w:hint="cs"/>
           <w:rtl/>
         </w:rPr>
-        <w:t xml:space="preserve"> נעול ומחכה ב-</w:t>
-      </w:r>
-      <w:proofErr w:type="spellStart"/>
+        <w:t xml:space="preserve"> שכן המעבד בעל ליבה אחת והגרעין עובד ללא הפקעות וחוט </w:t>
+      </w:r>
+      <w:r>
+        <w:rPr>
+          <w:rFonts w:hint="cs"/>
+        </w:rPr>
+        <w:t>B</w:t>
+      </w:r>
+      <w:r>
+        <w:rPr>
+          <w:rFonts w:hint="cs"/>
+          <w:rtl/>
+        </w:rPr>
+        <w:t xml:space="preserve"> הוא זה שכרגע עובד בגרעין</w:t>
+      </w:r>
+      <w:r>
+        <w:rPr>
+          <w:rFonts w:hint="cs"/>
+          <w:rtl/>
+        </w:rPr>
+        <w:t xml:space="preserve"> (תקוע ב-</w:t>
+      </w:r>
       <w:r>
         <w:t>busywait</w:t>
       </w:r>
-      <w:proofErr w:type="spellEnd"/>
-      <w:r>
-        <w:rPr>
-          <w:rFonts w:hint="cs"/>
-          <w:rtl/>
-        </w:rPr>
-        <w:t xml:space="preserve"> לפתיחת המנעול אך חוט </w:t>
-      </w:r>
-      <w:r>
-        <w:rPr>
-          <w:rFonts w:hint="cs"/>
-        </w:rPr>
-        <w:t>A</w:t>
-      </w:r>
-      <w:r>
-        <w:rPr>
-          <w:rFonts w:hint="cs"/>
-          <w:rtl/>
-        </w:rPr>
-        <w:t xml:space="preserve"> אינו יכול להיכנס ולבצע את קריאת הגרעין </w:t>
-      </w:r>
-      <w:proofErr w:type="spellStart"/>
-      <w:r>
-        <w:t>sys_global_unlock</w:t>
-      </w:r>
-      <w:proofErr w:type="spellEnd"/>
-      <w:r>
-        <w:t>()</w:t>
-      </w:r>
-      <w:r>
-        <w:rPr>
-          <w:rFonts w:hint="cs"/>
-          <w:rtl/>
-        </w:rPr>
-        <w:t xml:space="preserve"> </w:t>
-      </w:r>
-      <w:r>
-        <w:rPr>
-          <w:rFonts w:hint="cs"/>
-          <w:rtl/>
-        </w:rPr>
-        <w:t>ולשחרר את ה-</w:t>
-      </w:r>
-      <w:r>
-        <w:t>spinlock</w:t>
-      </w:r>
-      <w:r>
-        <w:rPr>
-          <w:rFonts w:hint="cs"/>
-          <w:rtl/>
-        </w:rPr>
-        <w:t xml:space="preserve"> שכן המעבד בעל ליבה אחת והגרעין עובד ללא הפקעות וחוט </w:t>
-      </w:r>
-      <w:r>
-        <w:rPr>
-          <w:rFonts w:hint="cs"/>
-        </w:rPr>
-        <w:t>B</w:t>
-      </w:r>
-      <w:r>
-        <w:rPr>
-          <w:rFonts w:hint="cs"/>
-          <w:rtl/>
-        </w:rPr>
-        <w:t xml:space="preserve"> הוא זה שכרגע עובד בגרעין</w:t>
-      </w:r>
-      <w:r>
-        <w:rPr>
-          <w:rFonts w:hint="cs"/>
-          <w:rtl/>
-        </w:rPr>
-        <w:t xml:space="preserve"> (תקוע ב-</w:t>
-      </w:r>
-      <w:proofErr w:type="spellStart"/>
-      <w:r>
-        <w:t>busywait</w:t>
-      </w:r>
-      <w:proofErr w:type="spellEnd"/>
       <w:r>
         <w:rPr>
           <w:rFonts w:hint="cs"/>
@@ -491,23 +420,7 @@
           <w:rFonts w:hint="cs"/>
           <w:rtl/>
         </w:rPr>
-        <w:t xml:space="preserve">אם נשתמש </w:t>
-      </w:r>
-      <w:proofErr w:type="spellStart"/>
-      <w:r>
-        <w:rPr>
-          <w:rFonts w:hint="cs"/>
-          <w:rtl/>
-        </w:rPr>
-        <w:t>בסמפור</w:t>
-      </w:r>
-      <w:proofErr w:type="spellEnd"/>
-      <w:r>
-        <w:rPr>
-          <w:rFonts w:hint="cs"/>
-          <w:rtl/>
-        </w:rPr>
-        <w:t xml:space="preserve"> במקום ב-</w:t>
+        <w:t>אם נשתמש בסמפור במקום ב-</w:t>
       </w:r>
       <w:r>
         <w:t>spinlock</w:t>
@@ -519,21 +432,12 @@
         </w:rPr>
         <w:t xml:space="preserve"> המחשב של דני לא היה נתקע אך מטרת הנעילה הייתה עדיין מושגת זאת מכיוון </w:t>
       </w:r>
-      <w:proofErr w:type="spellStart"/>
-      <w:r>
-        <w:rPr>
-          <w:rFonts w:hint="cs"/>
-          <w:rtl/>
-        </w:rPr>
-        <w:t>שסמפור</w:t>
-      </w:r>
-      <w:proofErr w:type="spellEnd"/>
-      <w:r>
-        <w:rPr>
-          <w:rFonts w:hint="cs"/>
-          <w:rtl/>
-        </w:rPr>
-        <w:t xml:space="preserve"> בניגוד ל-</w:t>
+      <w:r>
+        <w:rPr>
+          <w:rFonts w:hint="cs"/>
+          <w:rtl/>
+        </w:rPr>
+        <w:t>שסמפור בניגוד ל-</w:t>
       </w:r>
       <w:r>
         <w:t>spinlock</w:t>
@@ -668,25 +572,18 @@
       <w:pPr>
         <w:ind w:left="360"/>
         <w:jc w:val="right"/>
-        <w:rPr>
-          <w:rtl/>
-        </w:rPr>
-      </w:pPr>
-      <w:proofErr w:type="spellStart"/>
-      <w:r>
-        <w:t>pthread_t</w:t>
-      </w:r>
-      <w:proofErr w:type="spellEnd"/>
-      <w:r>
-        <w:t xml:space="preserve"> </w:t>
-      </w:r>
-      <w:proofErr w:type="spellStart"/>
-      <w:r>
-        <w:t>global_lock_thread</w:t>
-      </w:r>
-      <w:proofErr w:type="spellEnd"/>
-      <w:r>
-        <w:t xml:space="preserve"> = -1;</w:t>
+      </w:pPr>
+      <w:r>
+        <w:t>pid</w:t>
+      </w:r>
+      <w:r>
+        <w:t xml:space="preserve">_t global_lock_thread = </w:t>
+      </w:r>
+      <w:r>
+        <w:t>-1</w:t>
+      </w:r>
+      <w:r>
+        <w:t>;</w:t>
       </w:r>
       <w:r>
         <w:t xml:space="preserve"> // global variable to keep the TID of the last thread                                                                         who locked the global lock</w:t>
@@ -694,27 +591,50 @@
     </w:p>
     <w:p>
       <w:pPr>
-        <w:pStyle w:val="a3"/>
-        <w:jc w:val="right"/>
-      </w:pPr>
-      <w:r>
-        <w:t xml:space="preserve">int </w:t>
-      </w:r>
-      <w:proofErr w:type="spellStart"/>
-      <w:r>
-        <w:t>sys_global_</w:t>
-      </w:r>
-      <w:proofErr w:type="gramStart"/>
-      <w:r>
-        <w:t>lock</w:t>
-      </w:r>
-      <w:proofErr w:type="spellEnd"/>
-      <w:r>
-        <w:t>(</w:t>
-      </w:r>
-      <w:proofErr w:type="gramEnd"/>
-      <w:r>
-        <w:t xml:space="preserve">) </w:t>
+        <w:ind w:left="360"/>
+        <w:jc w:val="right"/>
+        <w:rPr>
+          <w:rtl/>
+        </w:rPr>
+      </w:pPr>
+      <w:r>
+        <w:t xml:space="preserve">pid_t global_lock_process = </w:t>
+      </w:r>
+      <w:r>
+        <w:t>-1</w:t>
+      </w:r>
+      <w:r>
+        <w:t xml:space="preserve">; </w:t>
+      </w:r>
+      <w:r>
+        <w:t xml:space="preserve">// global variable to keep the </w:t>
+      </w:r>
+      <w:r>
+        <w:t>P</w:t>
+      </w:r>
+      <w:r>
+        <w:t xml:space="preserve">ID of the </w:t>
+      </w:r>
+      <w:r>
+        <w:t>process</w:t>
+      </w:r>
+      <w:r>
+        <w:t xml:space="preserve">                                                                         </w:t>
+      </w:r>
+      <w:r>
+        <w:t xml:space="preserve">    </w:t>
+      </w:r>
+      <w:r>
+        <w:t>who locked the global lock</w:t>
+      </w:r>
+    </w:p>
+    <w:p>
+      <w:pPr>
+        <w:pStyle w:val="a3"/>
+        <w:jc w:val="right"/>
+      </w:pPr>
+      <w:r>
+        <w:t xml:space="preserve">int sys_global_lock() </w:t>
       </w:r>
     </w:p>
     <w:p>
@@ -732,13 +652,8 @@
         <w:jc w:val="right"/>
       </w:pPr>
       <w:r>
-        <w:t xml:space="preserve">      lock(m</w:t>
-      </w:r>
-      <w:proofErr w:type="gramStart"/>
-      <w:r>
-        <w:t>);</w:t>
-      </w:r>
-      <w:proofErr w:type="gramEnd"/>
+        <w:t xml:space="preserve">      lock(m);</w:t>
+      </w:r>
     </w:p>
     <w:p>
       <w:pPr>
@@ -761,24 +676,40 @@
         <w:tab/>
         <w:t xml:space="preserve">      if (</w:t>
       </w:r>
-      <w:proofErr w:type="spellStart"/>
-      <w:proofErr w:type="gramStart"/>
-      <w:r>
-        <w:t>gettid</w:t>
-      </w:r>
-      <w:proofErr w:type="spellEnd"/>
-      <w:r>
-        <w:t>(</w:t>
-      </w:r>
-      <w:proofErr w:type="gramEnd"/>
-      <w:r>
-        <w:t xml:space="preserve">) == </w:t>
-      </w:r>
-      <w:proofErr w:type="spellStart"/>
-      <w:r>
-        <w:t>global_lock_thread</w:t>
-      </w:r>
-      <w:proofErr w:type="spellEnd"/>
+      <w:r>
+        <w:t xml:space="preserve">current-&gt;pid </w:t>
+      </w:r>
+      <w:r>
+        <w:t>== global_lock_thread</w:t>
+      </w:r>
+      <w:r>
+        <w:t xml:space="preserve"> &amp;&amp; </w:t>
+      </w:r>
+    </w:p>
+    <w:p>
+      <w:pPr>
+        <w:pStyle w:val="a3"/>
+        <w:jc w:val="right"/>
+        <w:rPr>
+          <w:rFonts w:hint="cs"/>
+          <w:rtl/>
+        </w:rPr>
+      </w:pPr>
+      <w:r>
+        <w:t xml:space="preserve">          </w:t>
+      </w:r>
+      <w:r>
+        <w:t>current-&gt;</w:t>
+      </w:r>
+      <w:r>
+        <w:t>tg</w:t>
+      </w:r>
+      <w:r>
+        <w:t>id == global_lock_</w:t>
+      </w:r>
+      <w:r>
+        <w:t>process</w:t>
+      </w:r>
       <w:r>
         <w:t>)</w:t>
       </w:r>
@@ -788,6 +719,9 @@
       <w:r>
         <w:t xml:space="preserve"> </w:t>
       </w:r>
+      <w:r>
+        <w:t xml:space="preserve">// check current process and thread are                                                                                 // the same ones who locked the lock </w:t>
+      </w:r>
     </w:p>
     <w:p>
       <w:pPr>
@@ -808,13 +742,8 @@
       </w:r>
       <w:r>
         <w:tab/>
-        <w:t xml:space="preserve">             unlock(m</w:t>
-      </w:r>
-      <w:proofErr w:type="gramStart"/>
-      <w:r>
-        <w:t>);</w:t>
-      </w:r>
-      <w:proofErr w:type="gramEnd"/>
+        <w:t xml:space="preserve">             unlock(m);</w:t>
+      </w:r>
     </w:p>
     <w:p>
       <w:pPr>
@@ -832,13 +761,8 @@
       </w:r>
       <w:r>
         <w:tab/>
-        <w:t xml:space="preserve">             return </w:t>
-      </w:r>
-      <w:proofErr w:type="gramStart"/>
-      <w:r>
-        <w:t>EPERM;</w:t>
-      </w:r>
-      <w:proofErr w:type="gramEnd"/>
+        <w:t xml:space="preserve">             return EPERM;</w:t>
+      </w:r>
     </w:p>
     <w:p>
       <w:pPr>
@@ -858,23 +782,7 @@
         <w:jc w:val="right"/>
       </w:pPr>
       <w:r>
-        <w:t xml:space="preserve">      while (</w:t>
-      </w:r>
-      <w:proofErr w:type="spellStart"/>
-      <w:r>
-        <w:t>global_</w:t>
-      </w:r>
-      <w:proofErr w:type="gramStart"/>
-      <w:r>
-        <w:t>lock</w:t>
-      </w:r>
-      <w:proofErr w:type="spellEnd"/>
-      <w:r>
-        <w:t xml:space="preserve"> !</w:t>
-      </w:r>
-      <w:proofErr w:type="gramEnd"/>
-      <w:r>
-        <w:t>= 0)</w:t>
+        <w:t xml:space="preserve">      while (global_lock != 0)</w:t>
       </w:r>
     </w:p>
     <w:p>
@@ -900,34 +808,8 @@
       <w:r>
         <w:t xml:space="preserve"> </w:t>
       </w:r>
-      <w:proofErr w:type="spellStart"/>
-      <w:r>
-        <w:t>cond_</w:t>
-      </w:r>
-      <w:proofErr w:type="gramStart"/>
-      <w:r>
-        <w:t>wait</w:t>
-      </w:r>
-      <w:proofErr w:type="spellEnd"/>
-      <w:r>
-        <w:t>(</w:t>
-      </w:r>
-      <w:proofErr w:type="spellStart"/>
-      <w:proofErr w:type="gramEnd"/>
-      <w:r>
-        <w:t>global_queue</w:t>
-      </w:r>
-      <w:proofErr w:type="spellEnd"/>
-      <w:r>
-        <w:t>, m, (</w:t>
-      </w:r>
-      <w:proofErr w:type="spellStart"/>
-      <w:r>
-        <w:t>global_lock</w:t>
-      </w:r>
-      <w:proofErr w:type="spellEnd"/>
-      <w:r>
-        <w:t>==0));</w:t>
+      <w:r>
+        <w:t>cond_wait(global_queue, m, (global_lock==0));</w:t>
       </w:r>
     </w:p>
     <w:p>
@@ -952,6 +834,21 @@
       <w:pPr>
         <w:pStyle w:val="a3"/>
         <w:jc w:val="right"/>
+      </w:pPr>
+      <w:r>
+        <w:t xml:space="preserve">      global_lock_thread = </w:t>
+      </w:r>
+      <w:r>
+        <w:t>current-&gt;pid</w:t>
+      </w:r>
+      <w:r>
+        <w:t>; // update current locking thread</w:t>
+      </w:r>
+    </w:p>
+    <w:p>
+      <w:pPr>
+        <w:pStyle w:val="a3"/>
+        <w:jc w:val="right"/>
         <w:rPr>
           <w:rtl/>
         </w:rPr>
@@ -959,26 +856,26 @@
       <w:r>
         <w:t xml:space="preserve">      </w:t>
       </w:r>
-      <w:proofErr w:type="spellStart"/>
-      <w:r>
-        <w:t>global_lock_thread</w:t>
-      </w:r>
-      <w:proofErr w:type="spellEnd"/>
-      <w:r>
-        <w:t xml:space="preserve"> = </w:t>
-      </w:r>
-      <w:proofErr w:type="spellStart"/>
-      <w:proofErr w:type="gramStart"/>
-      <w:r>
-        <w:t>gettid</w:t>
-      </w:r>
-      <w:proofErr w:type="spellEnd"/>
-      <w:r>
-        <w:t>(</w:t>
-      </w:r>
-      <w:proofErr w:type="gramEnd"/>
-      <w:r>
-        <w:t xml:space="preserve">); // update current locking thread    </w:t>
+      <w:r>
+        <w:t>global_lock_</w:t>
+      </w:r>
+      <w:r>
+        <w:t>process</w:t>
+      </w:r>
+      <w:r>
+        <w:t xml:space="preserve"> = current</w:t>
+      </w:r>
+      <w:r>
+        <w:t>-&gt;tgid</w:t>
+      </w:r>
+      <w:r>
+        <w:t xml:space="preserve">; // update current locking </w:t>
+      </w:r>
+      <w:r>
+        <w:t>process</w:t>
+      </w:r>
+      <w:r>
+        <w:t xml:space="preserve">    </w:t>
       </w:r>
       <w:r>
         <w:rPr>
@@ -997,15 +894,7 @@
         </w:rPr>
       </w:pPr>
       <w:r>
-        <w:t xml:space="preserve">      </w:t>
-      </w:r>
-      <w:proofErr w:type="spellStart"/>
-      <w:r>
-        <w:t>global_lock</w:t>
-      </w:r>
-      <w:proofErr w:type="spellEnd"/>
-      <w:r>
-        <w:t xml:space="preserve"> = 1;</w:t>
+        <w:t xml:space="preserve">      global_lock = 1;</w:t>
       </w:r>
       <w:r>
         <w:t xml:space="preserve"> // lock the lock</w:t>
@@ -1020,13 +909,8 @@
         </w:rPr>
       </w:pPr>
       <w:r>
-        <w:t xml:space="preserve">      unlock(m</w:t>
-      </w:r>
-      <w:proofErr w:type="gramStart"/>
-      <w:r>
-        <w:t>);</w:t>
-      </w:r>
-      <w:proofErr w:type="gramEnd"/>
+        <w:t xml:space="preserve">      unlock(m);</w:t>
+      </w:r>
     </w:p>
     <w:p>
       <w:pPr>
@@ -1056,21 +940,78 @@
         </w:rPr>
       </w:pPr>
       <w:r>
-        <w:t xml:space="preserve"> int </w:t>
-      </w:r>
-      <w:proofErr w:type="spellStart"/>
-      <w:r>
-        <w:t>sys_global_</w:t>
-      </w:r>
-      <w:proofErr w:type="gramStart"/>
-      <w:r>
-        <w:t>unlock</w:t>
-      </w:r>
-      <w:proofErr w:type="spellEnd"/>
-      <w:r>
-        <w:t>(</w:t>
-      </w:r>
-      <w:proofErr w:type="gramEnd"/>
+        <w:t xml:space="preserve"> int sys_global_unlock()</w:t>
+      </w:r>
+      <w:r>
+        <w:rPr>
+          <w:rFonts w:hint="cs"/>
+          <w:rtl/>
+        </w:rPr>
+        <w:t xml:space="preserve"> </w:t>
+      </w:r>
+    </w:p>
+    <w:p>
+      <w:pPr>
+        <w:pStyle w:val="a3"/>
+        <w:jc w:val="right"/>
+        <w:rPr>
+          <w:rtl/>
+        </w:rPr>
+      </w:pPr>
+      <w:r>
+        <w:t xml:space="preserve"> {</w:t>
+      </w:r>
+    </w:p>
+    <w:p>
+      <w:pPr>
+        <w:pStyle w:val="a3"/>
+        <w:jc w:val="right"/>
+      </w:pPr>
+      <w:r>
+        <w:t xml:space="preserve"> </w:t>
+      </w:r>
+      <w:r>
+        <w:t xml:space="preserve">     </w:t>
+      </w:r>
+      <w:r>
+        <w:t>lock(m);</w:t>
+      </w:r>
+    </w:p>
+    <w:p>
+      <w:pPr>
+        <w:pStyle w:val="a3"/>
+        <w:jc w:val="right"/>
+        <w:rPr>
+          <w:rtl/>
+        </w:rPr>
+      </w:pPr>
+      <w:r>
+        <w:t xml:space="preserve">      If (</w:t>
+      </w:r>
+      <w:r>
+        <w:t>current-&gt;tgid</w:t>
+      </w:r>
+      <w:r>
+        <w:t xml:space="preserve"> </w:t>
+      </w:r>
+      <w:r>
+        <w:t>!</w:t>
+      </w:r>
+      <w:r>
+        <w:t>= global_lock_</w:t>
+      </w:r>
+      <w:r>
+        <w:t xml:space="preserve">process </w:t>
+      </w:r>
+      <w:r>
+        <w:t>||</w:t>
+      </w:r>
+      <w:r>
+        <w:t xml:space="preserve"> current-&gt;pid != global_lock</w:t>
+      </w:r>
+      <w:r>
+        <w:t>_thread</w:t>
+      </w:r>
       <w:r>
         <w:t>)</w:t>
       </w:r>
@@ -1079,6 +1020,53 @@
           <w:rFonts w:hint="cs"/>
           <w:rtl/>
         </w:rPr>
+        <w:t xml:space="preserve">   </w:t>
+      </w:r>
+    </w:p>
+    <w:p>
+      <w:pPr>
+        <w:pStyle w:val="a3"/>
+        <w:jc w:val="right"/>
+        <w:rPr>
+          <w:rFonts w:hint="cs"/>
+          <w:rtl/>
+        </w:rPr>
+      </w:pPr>
+      <w:r>
+        <w:t xml:space="preserve">      {</w:t>
+      </w:r>
+    </w:p>
+    <w:p>
+      <w:pPr>
+        <w:pStyle w:val="a3"/>
+        <w:jc w:val="right"/>
+      </w:pPr>
+      <w:r>
+        <w:t xml:space="preserve">             </w:t>
+      </w:r>
+      <w:r>
+        <w:t>unlock(m);</w:t>
+      </w:r>
+    </w:p>
+    <w:p>
+      <w:pPr>
+        <w:pStyle w:val="a3"/>
+        <w:jc w:val="right"/>
+        <w:rPr>
+          <w:rtl/>
+        </w:rPr>
+      </w:pPr>
+      <w:r>
+        <w:tab/>
+      </w:r>
+      <w:r>
+        <w:tab/>
+      </w:r>
+      <w:r>
+        <w:tab/>
+        <w:t xml:space="preserve">             return EPERM;</w:t>
+      </w:r>
+      <w:r>
         <w:t xml:space="preserve"> </w:t>
       </w:r>
     </w:p>
@@ -1086,256 +1074,108 @@
       <w:pPr>
         <w:pStyle w:val="a3"/>
         <w:jc w:val="right"/>
-        <w:rPr>
-          <w:rtl/>
-        </w:rPr>
-      </w:pPr>
-      <w:r>
-        <w:t xml:space="preserve"> {</w:t>
-      </w:r>
-    </w:p>
-    <w:p>
-      <w:pPr>
-        <w:pStyle w:val="a3"/>
-        <w:jc w:val="right"/>
-      </w:pPr>
+      </w:pPr>
+      <w:r>
+        <w:t xml:space="preserve">      }</w:t>
+      </w:r>
+    </w:p>
+    <w:p>
+      <w:pPr>
+        <w:pStyle w:val="a3"/>
+        <w:jc w:val="right"/>
+      </w:pPr>
+      <w:r>
+        <w:tab/>
+      </w:r>
+      <w:r>
+        <w:tab/>
+        <w:t xml:space="preserve">      global_lock = 0; //</w:t>
+      </w:r>
       <w:r>
         <w:t xml:space="preserve"> </w:t>
       </w:r>
       <w:r>
+        <w:t>Free</w:t>
+      </w:r>
+      <w:r>
+        <w:t xml:space="preserve"> the</w:t>
+      </w:r>
+      <w:r>
+        <w:t xml:space="preserve"> lock</w:t>
+      </w:r>
+    </w:p>
+    <w:p>
+      <w:pPr>
+        <w:pStyle w:val="a3"/>
+        <w:jc w:val="right"/>
+      </w:pPr>
+      <w:r>
+        <w:t xml:space="preserve">      global_lock_thread = </w:t>
+      </w:r>
+      <w:r>
+        <w:t>-1</w:t>
+      </w:r>
+      <w:r>
+        <w:t>; // update current locking thread to -1 which means the                                                    // lock is now free</w:t>
+      </w:r>
+      <w:r>
+        <w:t xml:space="preserve"> and not locked by any thread</w:t>
+      </w:r>
+    </w:p>
+    <w:p>
+      <w:pPr>
+        <w:pStyle w:val="a3"/>
+        <w:jc w:val="right"/>
+        <w:rPr>
+          <w:rtl/>
+        </w:rPr>
+      </w:pPr>
+      <w:r>
+        <w:t xml:space="preserve">      global_lock_process = -1; </w:t>
+      </w:r>
+      <w:r>
+        <w:t xml:space="preserve">// update current locking </w:t>
+      </w:r>
+      <w:r>
+        <w:t>process</w:t>
+      </w:r>
+      <w:r>
+        <w:t xml:space="preserve"> to -1 which means the                                              // lock is now free and not locked by any </w:t>
+      </w:r>
+      <w:r>
+        <w:t>process</w:t>
+      </w:r>
+    </w:p>
+    <w:p>
+      <w:pPr>
+        <w:pStyle w:val="a3"/>
+        <w:jc w:val="right"/>
+        <w:rPr>
+          <w:rtl/>
+        </w:rPr>
+      </w:pPr>
+      <w:r>
+        <w:t xml:space="preserve">      cond_signal(global_queue); </w:t>
+      </w:r>
+      <w:r>
+        <w:t xml:space="preserve"> </w:t>
+      </w:r>
+    </w:p>
+    <w:p>
+      <w:pPr>
+        <w:pStyle w:val="a3"/>
+        <w:jc w:val="right"/>
+      </w:pPr>
+      <w:r>
+        <w:lastRenderedPageBreak/>
+        <w:t xml:space="preserve"> </w:t>
+      </w:r>
+      <w:r>
         <w:t xml:space="preserve">     </w:t>
       </w:r>
       <w:r>
-        <w:t>lock(m</w:t>
-      </w:r>
-      <w:proofErr w:type="gramStart"/>
-      <w:r>
-        <w:t>);</w:t>
-      </w:r>
-      <w:proofErr w:type="gramEnd"/>
-    </w:p>
-    <w:p>
-      <w:pPr>
-        <w:pStyle w:val="a3"/>
-        <w:jc w:val="right"/>
-        <w:rPr>
-          <w:rtl/>
-        </w:rPr>
-      </w:pPr>
-      <w:r>
-        <w:t xml:space="preserve">      If (</w:t>
-      </w:r>
-      <w:proofErr w:type="spellStart"/>
-      <w:proofErr w:type="gramStart"/>
-      <w:r>
-        <w:t>gettid</w:t>
-      </w:r>
-      <w:proofErr w:type="spellEnd"/>
-      <w:r>
-        <w:t>(</w:t>
-      </w:r>
-      <w:proofErr w:type="gramEnd"/>
-      <w:r>
-        <w:t xml:space="preserve">) </w:t>
-      </w:r>
-      <w:r>
-        <w:t>!</w:t>
-      </w:r>
-      <w:r>
-        <w:t xml:space="preserve">= </w:t>
-      </w:r>
-      <w:proofErr w:type="spellStart"/>
-      <w:r>
-        <w:t>global_lock_thread</w:t>
-      </w:r>
-      <w:proofErr w:type="spellEnd"/>
-      <w:r>
-        <w:t>)</w:t>
-      </w:r>
-      <w:r>
-        <w:rPr>
-          <w:rFonts w:hint="cs"/>
-          <w:rtl/>
-        </w:rPr>
-        <w:t xml:space="preserve">   </w:t>
-      </w:r>
-    </w:p>
-    <w:p>
-      <w:pPr>
-        <w:pStyle w:val="a3"/>
-        <w:jc w:val="right"/>
-        <w:rPr>
-          <w:rtl/>
-        </w:rPr>
-      </w:pPr>
-      <w:r>
-        <w:t xml:space="preserve">      {</w:t>
-      </w:r>
-    </w:p>
-    <w:p>
-      <w:pPr>
-        <w:pStyle w:val="a3"/>
-        <w:jc w:val="right"/>
-      </w:pPr>
-      <w:r>
-        <w:t xml:space="preserve">             </w:t>
-      </w:r>
-      <w:r>
-        <w:t>unlock(m</w:t>
-      </w:r>
-      <w:proofErr w:type="gramStart"/>
-      <w:r>
-        <w:t>);</w:t>
-      </w:r>
-      <w:proofErr w:type="gramEnd"/>
-    </w:p>
-    <w:p>
-      <w:pPr>
-        <w:pStyle w:val="a3"/>
-        <w:jc w:val="right"/>
-        <w:rPr>
-          <w:rtl/>
-        </w:rPr>
-      </w:pPr>
-      <w:r>
-        <w:tab/>
-      </w:r>
-      <w:r>
-        <w:tab/>
-      </w:r>
-      <w:r>
-        <w:tab/>
-        <w:t xml:space="preserve">             return </w:t>
-      </w:r>
-      <w:proofErr w:type="gramStart"/>
-      <w:r>
-        <w:t>EPERM;</w:t>
-      </w:r>
-      <w:proofErr w:type="gramEnd"/>
-      <w:r>
-        <w:t xml:space="preserve"> </w:t>
-      </w:r>
-    </w:p>
-    <w:p>
-      <w:pPr>
-        <w:pStyle w:val="a3"/>
-        <w:jc w:val="right"/>
-      </w:pPr>
-      <w:r>
-        <w:t xml:space="preserve">      }</w:t>
-      </w:r>
-    </w:p>
-    <w:p>
-      <w:pPr>
-        <w:pStyle w:val="a3"/>
-        <w:jc w:val="right"/>
-      </w:pPr>
-      <w:r>
-        <w:tab/>
-      </w:r>
-      <w:r>
-        <w:tab/>
-        <w:t xml:space="preserve">      </w:t>
-      </w:r>
-      <w:proofErr w:type="spellStart"/>
-      <w:r>
-        <w:t>global_lock</w:t>
-      </w:r>
-      <w:proofErr w:type="spellEnd"/>
-      <w:r>
-        <w:t xml:space="preserve"> = 0; //</w:t>
-      </w:r>
-      <w:r>
-        <w:t xml:space="preserve"> </w:t>
-      </w:r>
-      <w:r>
-        <w:t>Free</w:t>
-      </w:r>
-      <w:r>
-        <w:t xml:space="preserve"> the</w:t>
-      </w:r>
-      <w:r>
-        <w:t xml:space="preserve"> lock</w:t>
-      </w:r>
-    </w:p>
-    <w:p>
-      <w:pPr>
-        <w:pStyle w:val="a3"/>
-        <w:jc w:val="right"/>
-        <w:rPr>
-          <w:rtl/>
-        </w:rPr>
-      </w:pPr>
-      <w:r>
-        <w:t xml:space="preserve">      </w:t>
-      </w:r>
-      <w:proofErr w:type="spellStart"/>
-      <w:r>
-        <w:t>global_lock_thread</w:t>
-      </w:r>
-      <w:proofErr w:type="spellEnd"/>
-      <w:r>
-        <w:t xml:space="preserve"> = -1; // update current locking thread to -1 which means the                                                    // lock is now free</w:t>
-      </w:r>
-      <w:r>
-        <w:t xml:space="preserve"> and not locked by any thread</w:t>
-      </w:r>
-    </w:p>
-    <w:p>
-      <w:pPr>
-        <w:pStyle w:val="a3"/>
-        <w:jc w:val="right"/>
-        <w:rPr>
-          <w:rtl/>
-        </w:rPr>
-      </w:pPr>
-      <w:r>
-        <w:t xml:space="preserve">      </w:t>
-      </w:r>
-      <w:proofErr w:type="spellStart"/>
-      <w:r>
-        <w:t>cond_signal</w:t>
-      </w:r>
-      <w:proofErr w:type="spellEnd"/>
-      <w:r>
-        <w:t>(</w:t>
-      </w:r>
-      <w:proofErr w:type="spellStart"/>
-      <w:r>
-        <w:t>global_queue</w:t>
-      </w:r>
-      <w:proofErr w:type="spellEnd"/>
-      <w:proofErr w:type="gramStart"/>
-      <w:r>
-        <w:t>);</w:t>
-      </w:r>
-      <w:proofErr w:type="gramEnd"/>
-      <w:r>
-        <w:t xml:space="preserve"> </w:t>
-      </w:r>
-      <w:r>
-        <w:t xml:space="preserve"> </w:t>
-      </w:r>
-    </w:p>
-    <w:p>
-      <w:pPr>
-        <w:pStyle w:val="a3"/>
-        <w:jc w:val="right"/>
-      </w:pPr>
-      <w:r>
-        <w:t xml:space="preserve"> </w:t>
-      </w:r>
-      <w:r>
-        <w:t xml:space="preserve">     </w:t>
-      </w:r>
-      <w:r>
-        <w:t>unlock(m</w:t>
-      </w:r>
-      <w:proofErr w:type="gramStart"/>
-      <w:r>
-        <w:t>);</w:t>
-      </w:r>
-      <w:proofErr w:type="gramEnd"/>
+        <w:t>unlock(m);</w:t>
+      </w:r>
     </w:p>
     <w:p>
       <w:pPr>
@@ -1348,38 +1188,6 @@
     </w:p>
     <w:p>
       <w:pPr>
-        <w:pStyle w:val="a3"/>
-        <w:jc w:val="right"/>
-      </w:pPr>
-    </w:p>
-    <w:p>
-      <w:pPr>
-        <w:pStyle w:val="a3"/>
-        <w:jc w:val="right"/>
-      </w:pPr>
-    </w:p>
-    <w:p>
-      <w:pPr>
-        <w:pStyle w:val="a3"/>
-        <w:jc w:val="right"/>
-      </w:pPr>
-    </w:p>
-    <w:p>
-      <w:pPr>
-        <w:pStyle w:val="a3"/>
-        <w:jc w:val="right"/>
-      </w:pPr>
-    </w:p>
-    <w:p>
-      <w:pPr>
-        <w:pStyle w:val="a3"/>
-        <w:jc w:val="right"/>
-      </w:pPr>
-    </w:p>
-    <w:p>
-      <w:pPr>
-        <w:pStyle w:val="a3"/>
-        <w:jc w:val="right"/>
         <w:rPr>
           <w:rtl/>
         </w:rPr>
@@ -1399,7 +1207,6 @@
           <w:u w:val="single"/>
           <w:rtl/>
         </w:rPr>
-        <w:lastRenderedPageBreak/>
         <w:t>שאלה 2:</w:t>
       </w:r>
     </w:p>
@@ -1893,7 +1700,15 @@
           <w:rFonts w:hint="cs"/>
           <w:rtl/>
         </w:rPr>
-        <w:t>יכול לעזור שכן יאפשר סיום טיפול מהיר יותר של כל תהליך הנכנס למצב גרעין ובהתאם לכך פינוי יותר מהיר של הגרעין לטיפול בתהליכים אחרים. דבר זה יאפשר לתהליך הנגן לעבוד במצב הגרעין לעיתים יותר תכופות ולכן יקטין את העיכוב בשמע.</w:t>
+        <w:t xml:space="preserve">יכול לעזור שכן יאפשר סיום טיפול מהיר יותר של כל תהליך הנכנס למצב גרעין ובהתאם לכך פינוי יותר מהיר של הגרעין לטיפול </w:t>
+      </w:r>
+      <w:r>
+        <w:rPr>
+          <w:rFonts w:hint="cs"/>
+          <w:rtl/>
+        </w:rPr>
+        <w:lastRenderedPageBreak/>
+        <w:t>בתהליכים אחרים. דבר זה יאפשר לתהליך הנגן לעבוד במצב הגרעין לעיתים יותר תכופות ולכן יקטין את העיכוב בשמע.</w:t>
       </w:r>
       <w:r>
         <w:rPr>
@@ -1924,30 +1739,11 @@
       </w:r>
       <w:r>
         <w:rPr>
-          <w:rFonts w:cs="Arial"/>
-          <w:rtl/>
-        </w:rPr>
-        <w:t xml:space="preserve">תהליכים אשר יצאו להמתנה לאחר בקשת </w:t>
-      </w:r>
-      <w:r>
-        <w:t>I\O</w:t>
-      </w:r>
-      <w:r>
-        <w:rPr>
-          <w:rFonts w:cs="Arial"/>
-          <w:rtl/>
-        </w:rPr>
-        <w:t xml:space="preserve"> יחזרו מהר יותר לתור הריצה ויקבלו עדיפות על התהליכים הנמצאים כרגע בתור הריצה , כלומר יכולים לעקב יותר את שאר התהליכים </w:t>
-      </w:r>
-      <w:proofErr w:type="spellStart"/>
-      <w:r>
-        <w:rPr>
-          <w:rFonts w:cs="Arial"/>
-          <w:rtl/>
-        </w:rPr>
-        <w:t>האינטרקטיביים</w:t>
-      </w:r>
-      <w:proofErr w:type="spellEnd"/>
+          <w:rFonts w:cs="Arial" w:hint="cs"/>
+          <w:rtl/>
+        </w:rPr>
+        <w:t xml:space="preserve"> לא יכול לעזור שכן דיסק מהיר יותר יקצר אומנם את הזמן שהנגן יצטרך לגשת לקוד הגרעין אך הדבר לא ישנה עם תהליכים אחרים בעליי עדיפות גבוהה יותר קיימים במערכת ויקבלו גישה לקוד הגרעין לפני התהליך של הנגן ויעכבו בכך את הגישה שלו דבר שיגרום לאותם עיכובים בשמע.</w:t>
+      </w:r>
     </w:p>
     <w:p>
       <w:pPr>
@@ -1963,7 +1759,6 @@
           <w:bCs/>
           <w:rtl/>
         </w:rPr>
-        <w:lastRenderedPageBreak/>
         <w:t>מעבר למערכת עם יותר מעבדים</w:t>
       </w:r>
       <w:r>
@@ -1986,12 +1781,6 @@
         </w:rPr>
         <w:t xml:space="preserve"> יכול לעזור שכן יהיו יותר מעבדים שנוכל להקצות וכך בכל מעבד יהיו פחות תהליכים ש"יילחמו" על מצב גרעין כלומר יתאפשרו גישות יותר תכופות למצב גרעין לכל התהליכים כולל לתהליך של נגן המוזיקה דבר שיתבטא אצלו בקטיעות פחות תכופות.</w:t>
       </w:r>
-    </w:p>
-    <w:p>
-      <w:pPr>
-        <w:pStyle w:val="a3"/>
-        <w:ind w:left="1800"/>
-      </w:pPr>
     </w:p>
     <w:p>
       <w:pPr>
@@ -2023,14 +1812,7 @@
           <w:b/>
           <w:bCs/>
         </w:rPr>
-        <w:t xml:space="preserve"> nic</w:t>
-      </w:r>
-      <w:r>
-        <w:rPr>
-          <w:b/>
-          <w:bCs/>
-        </w:rPr>
-        <w:t>e</w:t>
+        <w:t xml:space="preserve"> nice</w:t>
       </w:r>
       <w:r>
         <w:rPr>
@@ -2057,14 +1839,14 @@
           <w:rFonts w:hint="cs"/>
           <w:rtl/>
         </w:rPr>
-        <w:t xml:space="preserve">יכול לעזור שכן אם יקבל עדיפות גבוהה יותר </w:t>
-      </w:r>
-      <w:r>
-        <w:rPr>
-          <w:rFonts w:hint="cs"/>
-          <w:rtl/>
-        </w:rPr>
-        <w:t xml:space="preserve">תעלה העדיפות שלו מן הסתם ביחס לתהליכים האחרים שרצים </w:t>
+        <w:t xml:space="preserve">לא יכול לעזר שכן עדיפויות לתהליכים מאפשרות לחלק את זמן המעבד בצורה שונה בין תהליכים </w:t>
+      </w:r>
+      <w:r>
+        <w:rPr>
+          <w:rFonts w:hint="cs"/>
+          <w:rtl/>
+        </w:rPr>
+        <w:t>אך הדבר לא משנה במקרה זה שכן הגרעין לא ניתן להפקעה ולכן אין משמעות לחלוקה של זמן המעבד עליו.</w:t>
       </w:r>
     </w:p>
     <w:p>
@@ -2092,13 +1874,40 @@
       </w:r>
       <w:r>
         <w:rPr>
-          <w:rFonts w:hint="cs"/>
-          <w:rtl/>
-        </w:rPr>
-        <w:t xml:space="preserve">- </w:t>
+          <w:rtl/>
+        </w:rPr>
+        <w:t>–</w:t>
+      </w:r>
+      <w:r>
+        <w:rPr>
+          <w:rFonts w:hint="cs"/>
+          <w:rtl/>
+        </w:rPr>
+        <w:t xml:space="preserve"> </w:t>
+      </w:r>
+      <w:r>
+        <w:rPr>
+          <w:rFonts w:hint="cs"/>
+          <w:rtl/>
+        </w:rPr>
+        <w:t>יכול לעזור שכן הפיכת התהליך לתהליך זמן אמת תקבע אותו ככזה שנדרש לעמוד באילוצים קשיחים על זמן התגובה ללא תלות בעומס על המערכת</w:t>
       </w:r>
       <w:r>
         <w:t xml:space="preserve">  </w:t>
+      </w:r>
+      <w:r>
+        <w:rPr>
+          <w:rFonts w:hint="cs"/>
+          <w:rtl/>
+        </w:rPr>
+        <w:t>וייכנס לתור הריצה של תהליכי זמן האמת וברגע שיזומן ממנו ירוץ עד סופו. במידה ונכניס את התהליך של הנגן לראש תור הריצה בעל העדיפות הגבוהה ביותר נאפשר לו בכל פעם לקבל עדיפות לכניסה לגרעין וכך הוא תמיד יתפוס אותו כשהוא צריך ללא זמן המתנה</w:t>
+      </w:r>
+      <w:r>
+        <w:rPr>
+          <w:rFonts w:hint="cs"/>
+          <w:rtl/>
+        </w:rPr>
+        <w:t xml:space="preserve"> (לכל היותר יחכה לתהליך רגיל יחיד שיסיים את ריצתו על הגרעין ואז "יידחף" לגרעין לפני התהליכים הרגילים האחרים).</w:t>
       </w:r>
     </w:p>
     <w:p>
@@ -2133,23 +1942,7 @@
           <w:rFonts w:hint="cs"/>
           <w:rtl/>
         </w:rPr>
-        <w:t xml:space="preserve">שלושה חסרונות עיקריים בהצעה של </w:t>
-      </w:r>
-      <w:proofErr w:type="spellStart"/>
-      <w:r>
-        <w:rPr>
-          <w:rFonts w:hint="cs"/>
-          <w:rtl/>
-        </w:rPr>
-        <w:t>אינגו</w:t>
-      </w:r>
-      <w:proofErr w:type="spellEnd"/>
-      <w:r>
-        <w:rPr>
-          <w:rFonts w:hint="cs"/>
-          <w:rtl/>
-        </w:rPr>
-        <w:t>:</w:t>
+        <w:t>שלושה חסרונות עיקריים בהצעה של אינגו:</w:t>
       </w:r>
     </w:p>
     <w:p>
@@ -2208,6 +2001,13 @@
           <w:rFonts w:hint="cs"/>
           <w:rtl/>
         </w:rPr>
+        <w:t xml:space="preserve">מגדיל את התקורה על </w:t>
+      </w:r>
+      <w:r>
+        <w:rPr>
+          <w:rFonts w:hint="cs"/>
+          <w:rtl/>
+        </w:rPr>
         <w:t>החלפות הקשר</w:t>
       </w:r>
       <w:r>
@@ -2222,7 +2022,35 @@
           <w:rFonts w:hint="cs"/>
           <w:rtl/>
         </w:rPr>
-        <w:t>בין תהליכים בעקבות נקודות הבדיקה הללו יכולות לעלות בזמן מעבד יקר.</w:t>
+        <w:t>בין תהליכים בעקבות נקודות הבדיקה הללו</w:t>
+      </w:r>
+      <w:r>
+        <w:rPr>
+          <w:rFonts w:hint="cs"/>
+          <w:rtl/>
+        </w:rPr>
+        <w:t>, הדבר</w:t>
+      </w:r>
+      <w:r>
+        <w:rPr>
+          <w:rFonts w:hint="cs"/>
+          <w:rtl/>
+        </w:rPr>
+        <w:t xml:space="preserve"> </w:t>
+      </w:r>
+      <w:r>
+        <w:rPr>
+          <w:rFonts w:hint="cs"/>
+          <w:rtl/>
+        </w:rPr>
+        <w:t>עלול</w:t>
+      </w:r>
+      <w:r>
+        <w:rPr>
+          <w:rFonts w:hint="cs"/>
+          <w:rtl/>
+        </w:rPr>
+        <w:t xml:space="preserve"> לעלות בזמן מעבד יקר.</w:t>
       </w:r>
     </w:p>
     <w:p>
@@ -2321,21 +2149,8 @@
         </w:rPr>
         <w:t xml:space="preserve"> המשתנה </w:t>
       </w:r>
-      <w:proofErr w:type="spellStart"/>
-      <w:r>
-        <w:t>per_cpu_array</w:t>
-      </w:r>
-      <w:proofErr w:type="spellEnd"/>
-      <w:r>
-        <w:t>[</w:t>
-      </w:r>
-      <w:proofErr w:type="spellStart"/>
-      <w:r>
-        <w:t>smp_processor_id</w:t>
-      </w:r>
-      <w:proofErr w:type="spellEnd"/>
-      <w:r>
-        <w:t>()]</w:t>
+      <w:r>
+        <w:t>per_cpu_array[smp_processor_id()]</w:t>
       </w:r>
       <w:r>
         <w:rPr>
@@ -2372,6 +2187,7 @@
           <w:rFonts w:hint="cs"/>
           <w:rtl/>
         </w:rPr>
+        <w:lastRenderedPageBreak/>
         <w:t xml:space="preserve">מכיוון שלמערכת ההפעלה אין שליטה על הקצאת מעבדים, לאחר הפקעה לא נוכל לדעת לאיזה מעבד יוקצה התהליך בעת שיגיע תורו להמשיך בפעולתו לכן במידה והתהליך משתמש ומעדכן משתנים של המעבד ומצפה </w:t>
       </w:r>
       <w:r>
@@ -2380,6 +2196,65 @@
           <w:rtl/>
         </w:rPr>
         <w:t>בהמשך לעבוד איתם, במידה ותתרחש הפקעה בנקודה כלשהי לא מובטח כי התהליך יחזור לאותו מעבד עם המשתנים אותם הוא מצפה לראות ולכן כשייגש אליהם ייתקל בערכים שונים.</w:t>
+      </w:r>
+      <w:r>
+        <w:rPr>
+          <w:rFonts w:hint="cs"/>
+          <w:rtl/>
+        </w:rPr>
+        <w:t xml:space="preserve"> נניח לדוגמא כי קיים משתנה לכל מעבד ששומר את תוצאת החישוב האריתמטי האחרון שבוצע בו. בהינתן תהליך </w:t>
+      </w:r>
+      <w:r>
+        <w:rPr>
+          <w:rFonts w:hint="cs"/>
+        </w:rPr>
+        <w:t>A</w:t>
+      </w:r>
+      <w:r>
+        <w:rPr>
+          <w:rFonts w:hint="cs"/>
+          <w:rtl/>
+        </w:rPr>
+        <w:t xml:space="preserve"> שמתחיל את ריצתו על מאבד 0 ומחשב כמה זה 2+2=4 ושומר את תוצאה זו על המשתנה של המעבד תוך ציפייה להשתמש בערך זה בהמשך באמצעות לקיחתו מהמשתנה הגלובאלי. במידה ולאחר החישוב תתרחש הפקעה של התהליך והוא יעבור למעבד אחר (שבו לצורך הדוגמא נניח ותהליך </w:t>
+      </w:r>
+      <w:r>
+        <w:rPr>
+          <w:rFonts w:hint="cs"/>
+        </w:rPr>
+        <w:t>B</w:t>
+      </w:r>
+      <w:r>
+        <w:rPr>
+          <w:rFonts w:hint="cs"/>
+          <w:rtl/>
+        </w:rPr>
+        <w:t xml:space="preserve"> כלשהו עשה חישוב אריתמטי שתוצאתו 6 ולא 4), בהמשך החישוב שלו התהליך </w:t>
+      </w:r>
+      <w:r>
+        <w:rPr>
+          <w:rFonts w:hint="cs"/>
+        </w:rPr>
+        <w:t>A</w:t>
+      </w:r>
+      <w:r>
+        <w:rPr>
+          <w:rFonts w:hint="cs"/>
+          <w:rtl/>
+        </w:rPr>
+        <w:t xml:space="preserve"> כבר יסתמך על ערך שהוא לא חישב כלומר הוא איבד את הערך שחישב ודבר זה יכול לפגוע במטרת תהליך </w:t>
+      </w:r>
+      <w:r>
+        <w:rPr>
+          <w:rFonts w:hint="cs"/>
+        </w:rPr>
+        <w:t>A</w:t>
+      </w:r>
+      <w:r>
+        <w:rPr>
+          <w:rFonts w:hint="cs"/>
+          <w:rtl/>
+        </w:rPr>
+        <w:t>.</w:t>
       </w:r>
     </w:p>
     <w:p>

</xml_diff>